<commit_message>
Finished summaries for 10/7/14
</commit_message>
<xml_diff>
--- a/Current Semester/PSYC 101/Summary.docx
+++ b/Current Semester/PSYC 101/Summary.docx
@@ -924,6 +924,70 @@
           <w:szCs w:val="24"/>
         </w:rPr>
         <w:t xml:space="preserve">Genetics can greatly alter ones level of intelligence. Identical twins have about the same intelligence test scores. </w:t>
+      </w:r>
+      <w:r>
+        <w:rPr>
+          <w:rFonts w:ascii="Times New Roman" w:hAnsi="Times New Roman" w:cs="Times New Roman"/>
+          <w:sz w:val="24"/>
+          <w:szCs w:val="24"/>
+        </w:rPr>
+        <w:t>But intelligence is based of several different genes, there is no one gene that determines a level of intellect.</w:t>
+      </w:r>
+      <w:r>
+        <w:rPr>
+          <w:rFonts w:ascii="Times New Roman" w:hAnsi="Times New Roman" w:cs="Times New Roman"/>
+          <w:sz w:val="24"/>
+          <w:szCs w:val="24"/>
+        </w:rPr>
+        <w:t xml:space="preserve"> In fact environmental differences tend to better predict levels of intelligence.</w:t>
+      </w:r>
+      <w:r>
+        <w:rPr>
+          <w:rFonts w:ascii="Times New Roman" w:hAnsi="Times New Roman" w:cs="Times New Roman"/>
+          <w:sz w:val="24"/>
+          <w:szCs w:val="24"/>
+        </w:rPr>
+        <w:t xml:space="preserve"> There are many differences and similarities between male and female intelligence. A study in 1932 showed that on average male and female intelligence was the same, but they specialized in certain areas.</w:t>
+      </w:r>
+      <w:r>
+        <w:rPr>
+          <w:rFonts w:ascii="Times New Roman" w:hAnsi="Times New Roman" w:cs="Times New Roman"/>
+          <w:sz w:val="24"/>
+          <w:szCs w:val="24"/>
+        </w:rPr>
+        <w:t xml:space="preserve"> Females do well in spelling, verbal fluency, locating objects, detecting emotions, and sensitivity to touch, taste, and color.</w:t>
+      </w:r>
+      <w:r>
+        <w:rPr>
+          <w:rFonts w:ascii="Times New Roman" w:hAnsi="Times New Roman" w:cs="Times New Roman"/>
+          <w:sz w:val="24"/>
+          <w:szCs w:val="24"/>
+        </w:rPr>
+        <w:t xml:space="preserve"> While males had did better in spatial ability,</w:t>
+      </w:r>
+      <w:r>
+        <w:rPr>
+          <w:rFonts w:ascii="Times New Roman" w:hAnsi="Times New Roman" w:cs="Times New Roman"/>
+          <w:sz w:val="24"/>
+          <w:szCs w:val="24"/>
+        </w:rPr>
+        <w:t xml:space="preserve"> and</w:t>
+      </w:r>
+      <w:r>
+        <w:rPr>
+          <w:rFonts w:ascii="Times New Roman" w:hAnsi="Times New Roman" w:cs="Times New Roman"/>
+          <w:sz w:val="24"/>
+          <w:szCs w:val="24"/>
+        </w:rPr>
+        <w:t xml:space="preserve"> complex math problems.</w:t>
+      </w:r>
+      <w:r>
+        <w:rPr>
+          <w:rFonts w:ascii="Times New Roman" w:hAnsi="Times New Roman" w:cs="Times New Roman"/>
+          <w:sz w:val="24"/>
+          <w:szCs w:val="24"/>
+        </w:rPr>
+        <w:t xml:space="preserve"> Psychologists have also found that between races, there is little difference besides the apparent skin color.</w:t>
       </w:r>
       <w:bookmarkStart w:id="0" w:name="_GoBack"/>
       <w:bookmarkEnd w:id="0"/>

</xml_diff>